<commit_message>
updated template (.xlsx file) to create welcome letters
</commit_message>
<xml_diff>
--- a/data/test.docx
+++ b/data/test.docx
@@ -4,13 +4,13 @@
   <w:body>
     <w:p>
       <w:r>
-        <w:t>Dear Addison Medina,</w:t>
+        <w:t>Dear Mary Alonso,</w:t>
       </w:r>
     </w:p>
     <w:p/>
     <w:p>
       <w:r>
-        <w:t>Welcome Aquí pondria el parrafo de desarrollo. Aquí pondria el parrafo de desarrollo. Aquí pondria el parrafo de desarrollo. Aquí pondria el parrafo de desarrollo. Aquí pondria el parrafo de desarrollo. Aquí pondria el parrafo de desarrollo. Aquí pondria el parrafo de desarrollo.</w:t>
+        <w:t>Welcome to &lt;(Hotel's Name)&gt; . It is our honor and pleasure to have you in our hotel. To know more about our services and amenities, just refer to the booklet found on the desk in your hotel room. Once again, we sincerely thank you for choosing us to be your home away from home. Have a pleasant stay!</w:t>
       </w:r>
     </w:p>
     <w:p/>
@@ -22,9 +22,9 @@
     <w:p/>
     <w:p>
       <w:r>
-        <w:t xml:space="preserve">Personal Trainer </w:t>
+        <w:t>Reception Manager</w:t>
         <w:br/>
-        <w:t>Margarita Perez</w:t>
+        <w:t>Richard Jones</w:t>
       </w:r>
     </w:p>
     <w:p>
@@ -34,13 +34,13 @@
     </w:p>
     <w:p>
       <w:r>
-        <w:t>Dear Joselyn Vincent,</w:t>
+        <w:t>Dear Charles Vincent,</w:t>
       </w:r>
     </w:p>
     <w:p/>
     <w:p>
       <w:r>
-        <w:t>Welcome Aquí pondria el parrafo de desarrollo. Aquí pondria el parrafo de desarrollo. Aquí pondria el parrafo de desarrollo. Aquí pondria el parrafo de desarrollo. Aquí pondria el parrafo de desarrollo. Aquí pondria el parrafo de desarrollo. Aquí pondria el parrafo de desarrollo.</w:t>
+        <w:t>Welcome to &lt;(Hotel's Name)&gt; . It is our honor and pleasure to have you in our hotel. To know more about our services and amenities, just refer to the booklet found on the desk in your hotel room. Once again, we sincerely thank you for choosing us to be your home away from home. Have a pleasant stay!</w:t>
       </w:r>
     </w:p>
     <w:p/>
@@ -52,9 +52,9 @@
     <w:p/>
     <w:p>
       <w:r>
-        <w:t xml:space="preserve">Personal Trainer </w:t>
+        <w:t>Reception Manager</w:t>
         <w:br/>
-        <w:t>Margarita Perez</w:t>
+        <w:t>Richard Jones</w:t>
       </w:r>
     </w:p>
     <w:p>
@@ -70,7 +70,7 @@
     <w:p/>
     <w:p>
       <w:r>
-        <w:t>Welcome back Aquí pondria el parrafo de desarrollo. Aquí pondria el parrafo de desarrollo. Aquí pondria el parrafo de desarrollo. Aquí pondria el parrafo de desarrollo. Aquí pondria el parrafo de desarrollo. Aquí pondria el parrafo de desarrollo. Aquí pondria el parrafo de desarrollo.</w:t>
+        <w:t>Welcome back to &lt;(Hotel's Name)&gt; . It is our honor and pleasure to have you in our hotel. To know more about our services and amenities, just refer to the booklet found on the desk in your hotel room. Once again, we sincerely thank you for choosing us to be your home away from home. Have a pleasant stay!</w:t>
       </w:r>
     </w:p>
     <w:p/>
@@ -82,9 +82,9 @@
     <w:p/>
     <w:p>
       <w:r>
-        <w:t xml:space="preserve">Personal Trainer </w:t>
+        <w:t>Reception Manager</w:t>
         <w:br/>
-        <w:t>Margarita Perez</w:t>
+        <w:t>Richard Jones</w:t>
       </w:r>
     </w:p>
     <w:p>
@@ -100,7 +100,7 @@
     <w:p/>
     <w:p>
       <w:r>
-        <w:t>Welcome Aquí pondria el parrafo de desarrollo. Aquí pondria el parrafo de desarrollo. Aquí pondria el parrafo de desarrollo. Aquí pondria el parrafo de desarrollo. Aquí pondria el parrafo de desarrollo. Aquí pondria el parrafo de desarrollo. Aquí pondria el parrafo de desarrollo.</w:t>
+        <w:t>Welcome to &lt;(Hotel's Name)&gt; . It is our honor and pleasure to have you in our hotel. To know more about our services and amenities, just refer to the booklet found on the desk in your hotel room. Once again, we sincerely thank you for choosing us to be your home away from home. Have a pleasant stay!</w:t>
       </w:r>
     </w:p>
     <w:p/>
@@ -112,9 +112,9 @@
     <w:p/>
     <w:p>
       <w:r>
-        <w:t xml:space="preserve">Personal Trainer </w:t>
+        <w:t>Reception Manager</w:t>
         <w:br/>
-        <w:t>Margarita Perez</w:t>
+        <w:t>Richard Jones</w:t>
       </w:r>
     </w:p>
     <w:p>
@@ -124,13 +124,13 @@
     </w:p>
     <w:p>
       <w:r>
-        <w:t>Dear Boston Pearson,</w:t>
+        <w:t>Dear James Pearson,</w:t>
       </w:r>
     </w:p>
     <w:p/>
     <w:p>
       <w:r>
-        <w:t>Welcome Aquí pondria el parrafo de desarrollo. Aquí pondria el parrafo de desarrollo. Aquí pondria el parrafo de desarrollo. Aquí pondria el parrafo de desarrollo. Aquí pondria el parrafo de desarrollo. Aquí pondria el parrafo de desarrollo. Aquí pondria el parrafo de desarrollo.</w:t>
+        <w:t>Welcome to &lt;(Hotel's Name)&gt; . It is our honor and pleasure to have you in our hotel. To know more about our services and amenities, just refer to the booklet found on the desk in your hotel room. Once again, we sincerely thank you for choosing us to be your home away from home. Have a pleasant stay!</w:t>
       </w:r>
     </w:p>
     <w:p/>
@@ -142,9 +142,9 @@
     <w:p/>
     <w:p>
       <w:r>
-        <w:t xml:space="preserve">Personal Trainer </w:t>
+        <w:t>Reception Manager</w:t>
         <w:br/>
-        <w:t>Margarita Perez</w:t>
+        <w:t>Richard Jones</w:t>
       </w:r>
     </w:p>
     <w:p>
@@ -160,7 +160,7 @@
     <w:p/>
     <w:p>
       <w:r>
-        <w:t>Welcome back Aquí pondria el parrafo de desarrollo. Aquí pondria el parrafo de desarrollo. Aquí pondria el parrafo de desarrollo. Aquí pondria el parrafo de desarrollo. Aquí pondria el parrafo de desarrollo. Aquí pondria el parrafo de desarrollo. Aquí pondria el parrafo de desarrollo.</w:t>
+        <w:t>Welcome back to &lt;(Hotel's Name)&gt; . It is our honor and pleasure to have you in our hotel. To know more about our services and amenities, just refer to the booklet found on the desk in your hotel room. Once again, we sincerely thank you for choosing us to be your home away from home. Have a pleasant stay!</w:t>
       </w:r>
     </w:p>
     <w:p/>
@@ -172,9 +172,9 @@
     <w:p/>
     <w:p>
       <w:r>
-        <w:t xml:space="preserve">Personal Trainer </w:t>
+        <w:t>Reception Manager</w:t>
         <w:br/>
-        <w:t>Margarita Perez</w:t>
+        <w:t>Richard Jones</w:t>
       </w:r>
     </w:p>
     <w:p>
@@ -184,13 +184,13 @@
     </w:p>
     <w:p>
       <w:r>
-        <w:t>Dear Trevin Glass,</w:t>
+        <w:t>Dear Julian Glass,</w:t>
       </w:r>
     </w:p>
     <w:p/>
     <w:p>
       <w:r>
-        <w:t>Welcome Aquí pondria el parrafo de desarrollo. Aquí pondria el parrafo de desarrollo. Aquí pondria el parrafo de desarrollo. Aquí pondria el parrafo de desarrollo. Aquí pondria el parrafo de desarrollo. Aquí pondria el parrafo de desarrollo. Aquí pondria el parrafo de desarrollo.</w:t>
+        <w:t>Welcome to &lt;(Hotel's Name)&gt; . It is our honor and pleasure to have you in our hotel. To know more about our services and amenities, just refer to the booklet found on the desk in your hotel room. Once again, we sincerely thank you for choosing us to be your home away from home. Have a pleasant stay!</w:t>
       </w:r>
     </w:p>
     <w:p/>
@@ -202,9 +202,9 @@
     <w:p/>
     <w:p>
       <w:r>
-        <w:t xml:space="preserve">Personal Trainer </w:t>
+        <w:t>Reception Manager</w:t>
         <w:br/>
-        <w:t>Margarita Perez</w:t>
+        <w:t>Richard Jones</w:t>
       </w:r>
     </w:p>
     <w:p>
@@ -214,13 +214,13 @@
     </w:p>
     <w:p>
       <w:r>
-        <w:t>Dear Pamela Sawyer,</w:t>
+        <w:t>Dear Pamela MacKenzy,</w:t>
       </w:r>
     </w:p>
     <w:p/>
     <w:p>
       <w:r>
-        <w:t>Welcome back Aquí pondria el parrafo de desarrollo. Aquí pondria el parrafo de desarrollo. Aquí pondria el parrafo de desarrollo. Aquí pondria el parrafo de desarrollo. Aquí pondria el parrafo de desarrollo. Aquí pondria el parrafo de desarrollo. Aquí pondria el parrafo de desarrollo.</w:t>
+        <w:t>Welcome back to &lt;(Hotel's Name)&gt; . It is our honor and pleasure to have you in our hotel. To know more about our services and amenities, just refer to the booklet found on the desk in your hotel room. Once again, we sincerely thank you for choosing us to be your home away from home. Have a pleasant stay!</w:t>
       </w:r>
     </w:p>
     <w:p/>
@@ -232,9 +232,9 @@
     <w:p/>
     <w:p>
       <w:r>
-        <w:t xml:space="preserve">Personal Trainer </w:t>
+        <w:t>Reception Manager</w:t>
         <w:br/>
-        <w:t>Margarita Perez</w:t>
+        <w:t>Richard Jones</w:t>
       </w:r>
     </w:p>
     <w:p>
@@ -244,13 +244,13 @@
     </w:p>
     <w:p>
       <w:r>
-        <w:t>Dear Jaron Booker,</w:t>
+        <w:t>Dear Peter Booker,</w:t>
       </w:r>
     </w:p>
     <w:p/>
     <w:p>
       <w:r>
-        <w:t>Welcome Aquí pondria el parrafo de desarrollo. Aquí pondria el parrafo de desarrollo. Aquí pondria el parrafo de desarrollo. Aquí pondria el parrafo de desarrollo. Aquí pondria el parrafo de desarrollo. Aquí pondria el parrafo de desarrollo. Aquí pondria el parrafo de desarrollo.</w:t>
+        <w:t>Welcome to &lt;(Hotel's Name)&gt; . It is our honor and pleasure to have you in our hotel. To know more about our services and amenities, just refer to the booklet found on the desk in your hotel room. Once again, we sincerely thank you for choosing us to be your home away from home. Have a pleasant stay!</w:t>
       </w:r>
     </w:p>
     <w:p/>
@@ -262,9 +262,9 @@
     <w:p/>
     <w:p>
       <w:r>
-        <w:t xml:space="preserve">Personal Trainer </w:t>
+        <w:t>Reception Manager</w:t>
         <w:br/>
-        <w:t>Margarita Perez</w:t>
+        <w:t>Richard Jones</w:t>
       </w:r>
     </w:p>
     <w:p>
@@ -274,13 +274,13 @@
     </w:p>
     <w:p>
       <w:r>
-        <w:t>Dear Lucille Hubbard,</w:t>
+        <w:t>Dear Lucille Schmith,</w:t>
       </w:r>
     </w:p>
     <w:p/>
     <w:p>
       <w:r>
-        <w:t>Welcome Aquí pondria el parrafo de desarrollo. Aquí pondria el parrafo de desarrollo. Aquí pondria el parrafo de desarrollo. Aquí pondria el parrafo de desarrollo. Aquí pondria el parrafo de desarrollo. Aquí pondria el parrafo de desarrollo. Aquí pondria el parrafo de desarrollo.</w:t>
+        <w:t>Welcome to &lt;(Hotel's Name)&gt; . It is our honor and pleasure to have you in our hotel. To know more about our services and amenities, just refer to the booklet found on the desk in your hotel room. Once again, we sincerely thank you for choosing us to be your home away from home. Have a pleasant stay!</w:t>
       </w:r>
     </w:p>
     <w:p/>
@@ -292,9 +292,9 @@
     <w:p/>
     <w:p>
       <w:r>
-        <w:t xml:space="preserve">Personal Trainer </w:t>
+        <w:t>Reception Manager</w:t>
         <w:br/>
-        <w:t>Margarita Perez</w:t>
+        <w:t>Richard Jones</w:t>
       </w:r>
     </w:p>
     <w:p>
@@ -310,7 +310,7 @@
     <w:p/>
     <w:p>
       <w:r>
-        <w:t>Welcome back Aquí pondria el parrafo de desarrollo. Aquí pondria el parrafo de desarrollo. Aquí pondria el parrafo de desarrollo. Aquí pondria el parrafo de desarrollo. Aquí pondria el parrafo de desarrollo. Aquí pondria el parrafo de desarrollo. Aquí pondria el parrafo de desarrollo.</w:t>
+        <w:t>Welcome back to &lt;(Hotel's Name)&gt; . It is our honor and pleasure to have you in our hotel. To know more about our services and amenities, just refer to the booklet found on the desk in your hotel room. Once again, we sincerely thank you for choosing us to be your home away from home. Have a pleasant stay!</w:t>
       </w:r>
     </w:p>
     <w:p/>
@@ -322,9 +322,9 @@
     <w:p/>
     <w:p>
       <w:r>
-        <w:t xml:space="preserve">Personal Trainer </w:t>
+        <w:t>Reception Manager</w:t>
         <w:br/>
-        <w:t>Margarita Perez</w:t>
+        <w:t>Richard Jones</w:t>
       </w:r>
     </w:p>
     <w:p>
@@ -334,13 +334,13 @@
     </w:p>
     <w:p>
       <w:r>
-        <w:t>Dear Boston Joyce,</w:t>
+        <w:t>Dear Mikel Damon,</w:t>
       </w:r>
     </w:p>
     <w:p/>
     <w:p>
       <w:r>
-        <w:t>Welcome Aquí pondria el parrafo de desarrollo. Aquí pondria el parrafo de desarrollo. Aquí pondria el parrafo de desarrollo. Aquí pondria el parrafo de desarrollo. Aquí pondria el parrafo de desarrollo. Aquí pondria el parrafo de desarrollo. Aquí pondria el parrafo de desarrollo.</w:t>
+        <w:t>Welcome to &lt;(Hotel's Name)&gt; . It is our honor and pleasure to have you in our hotel. To know more about our services and amenities, just refer to the booklet found on the desk in your hotel room. Once again, we sincerely thank you for choosing us to be your home away from home. Have a pleasant stay!</w:t>
       </w:r>
     </w:p>
     <w:p/>
@@ -352,9 +352,9 @@
     <w:p/>
     <w:p>
       <w:r>
-        <w:t xml:space="preserve">Personal Trainer </w:t>
+        <w:t>Reception Manager</w:t>
         <w:br/>
-        <w:t>Margarita Perez</w:t>
+        <w:t>Richard Jones</w:t>
       </w:r>
     </w:p>
     <w:p>

</xml_diff>